<commit_message>
Refactor report for lab5
</commit_message>
<xml_diff>
--- a/ЛР5_Команда Захарчук Захар.docx
+++ b/ЛР5_Команда Захарчук Захар.docx
@@ -795,6 +795,88 @@
     </w:p>
     <w:p>
       <w:pPr>
+        <w:pStyle w:val="a3"/>
+        <w:numPr>
+          <w:ilvl w:val="0"/>
+          <w:numId w:val="3"/>
+        </w:numPr>
+        <w:rPr>
+          <w:rFonts w:ascii="Times New Roman" w:hAnsi="Times New Roman"/>
+          <w:sz w:val="28"/>
+          <w:szCs w:val="28"/>
+          <w:lang w:val="uk-UA"/>
+        </w:rPr>
+      </w:pPr>
+      <w:r>
+        <w:rPr>
+          <w:rFonts w:ascii="Times New Roman" w:hAnsi="Times New Roman"/>
+          <w:sz w:val="28"/>
+          <w:szCs w:val="28"/>
+          <w:lang w:val="uk-UA"/>
+        </w:rPr>
+        <w:t>Ознайомитися з короткими теоретичними відомостями.</w:t>
+      </w:r>
+    </w:p>
+    <w:p>
+      <w:pPr>
+        <w:pStyle w:val="a3"/>
+        <w:numPr>
+          <w:ilvl w:val="0"/>
+          <w:numId w:val="3"/>
+        </w:numPr>
+        <w:rPr>
+          <w:rFonts w:ascii="Times New Roman" w:hAnsi="Times New Roman"/>
+          <w:sz w:val="28"/>
+          <w:szCs w:val="28"/>
+          <w:lang w:val="uk-UA"/>
+        </w:rPr>
+      </w:pPr>
+      <w:r>
+        <w:rPr>
+          <w:rFonts w:ascii="Times New Roman" w:hAnsi="Times New Roman"/>
+          <w:sz w:val="28"/>
+          <w:szCs w:val="28"/>
+          <w:lang w:val="uk-UA"/>
+        </w:rPr>
+        <w:t>Реалізувати частину функціоналу робочої програми у вигляді класів та їхньої взаємодії для досягнення конкретних функціональних можливостей.</w:t>
+      </w:r>
+    </w:p>
+    <w:p>
+      <w:pPr>
+        <w:pStyle w:val="a3"/>
+        <w:numPr>
+          <w:ilvl w:val="0"/>
+          <w:numId w:val="3"/>
+        </w:numPr>
+        <w:rPr>
+          <w:rFonts w:ascii="Times New Roman" w:hAnsi="Times New Roman"/>
+          <w:sz w:val="28"/>
+          <w:szCs w:val="28"/>
+          <w:lang w:val="uk-UA"/>
+        </w:rPr>
+      </w:pPr>
+      <w:r>
+        <w:rPr>
+          <w:rFonts w:ascii="Times New Roman" w:hAnsi="Times New Roman"/>
+          <w:sz w:val="28"/>
+          <w:szCs w:val="28"/>
+          <w:lang w:val="uk-UA"/>
+        </w:rPr>
+        <w:t>Застосування одного з розглянутих шаблонів при реалізації програми.</w:t>
+      </w:r>
+    </w:p>
+    <w:p>
+      <w:pPr>
+        <w:rPr>
+          <w:rFonts w:ascii="Times New Roman" w:hAnsi="Times New Roman"/>
+          <w:sz w:val="28"/>
+          <w:szCs w:val="28"/>
+          <w:lang w:val="uk-UA"/>
+        </w:rPr>
+      </w:pPr>
+    </w:p>
+    <w:p>
+      <w:pPr>
         <w:jc w:val="center"/>
         <w:rPr>
           <w:rFonts w:ascii="Times New Roman" w:hAnsi="Times New Roman"/>
@@ -1428,6 +1510,7 @@
           <w:szCs w:val="28"/>
           <w:lang w:val="uk-UA"/>
         </w:rPr>
+        <w:lastRenderedPageBreak/>
         <w:br/>
       </w:r>
       <w:r>
@@ -1509,7 +1592,6 @@
           <w:szCs w:val="28"/>
           <w:lang w:val="uk-UA"/>
         </w:rPr>
-        <w:lastRenderedPageBreak/>
         <w:t>Приклад реалізації однієї з команд</w:t>
       </w:r>
       <w:r>
@@ -1740,6 +1822,7 @@
           <w:noProof/>
           <w14:ligatures w14:val="standardContextual"/>
         </w:rPr>
+        <w:lastRenderedPageBreak/>
         <w:drawing>
           <wp:inline distT="0" distB="0" distL="0" distR="0" wp14:anchorId="5E0AAEC5" wp14:editId="4A044167">
             <wp:extent cx="4768850" cy="709926"/>
@@ -1887,7 +1970,6 @@
           <w:szCs w:val="28"/>
           <w:lang w:val="uk-UA"/>
         </w:rPr>
-        <w:lastRenderedPageBreak/>
         <w:t xml:space="preserve">Висновок: </w:t>
       </w:r>
       <w:r>
@@ -2220,11 +2302,127 @@
       </w:rPr>
     </w:lvl>
   </w:abstractNum>
+  <w:abstractNum w:abstractNumId="2" w15:restartNumberingAfterBreak="0">
+    <w:nsid w:val="7EE149B2"/>
+    <w:multiLevelType w:val="hybridMultilevel"/>
+    <w:tmpl w:val="131CA198"/>
+    <w:lvl w:ilvl="0" w:tplc="0422000F">
+      <w:start w:val="1"/>
+      <w:numFmt w:val="decimal"/>
+      <w:lvlText w:val="%1."/>
+      <w:lvlJc w:val="left"/>
+      <w:pPr>
+        <w:ind w:left="720" w:hanging="360"/>
+      </w:pPr>
+    </w:lvl>
+    <w:lvl w:ilvl="1" w:tplc="04220019">
+      <w:start w:val="1"/>
+      <w:numFmt w:val="lowerLetter"/>
+      <w:lvlText w:val="%2."/>
+      <w:lvlJc w:val="left"/>
+      <w:pPr>
+        <w:ind w:left="1440" w:hanging="360"/>
+      </w:pPr>
+    </w:lvl>
+    <w:lvl w:ilvl="2" w:tplc="0422001B">
+      <w:start w:val="1"/>
+      <w:numFmt w:val="lowerRoman"/>
+      <w:lvlText w:val="%3."/>
+      <w:lvlJc w:val="right"/>
+      <w:pPr>
+        <w:ind w:left="2160" w:hanging="180"/>
+      </w:pPr>
+    </w:lvl>
+    <w:lvl w:ilvl="3" w:tplc="0422000F">
+      <w:start w:val="1"/>
+      <w:numFmt w:val="decimal"/>
+      <w:lvlText w:val="%4."/>
+      <w:lvlJc w:val="left"/>
+      <w:pPr>
+        <w:ind w:left="2880" w:hanging="360"/>
+      </w:pPr>
+    </w:lvl>
+    <w:lvl w:ilvl="4" w:tplc="04220019">
+      <w:start w:val="1"/>
+      <w:numFmt w:val="lowerLetter"/>
+      <w:lvlText w:val="%5."/>
+      <w:lvlJc w:val="left"/>
+      <w:pPr>
+        <w:ind w:left="3600" w:hanging="360"/>
+      </w:pPr>
+    </w:lvl>
+    <w:lvl w:ilvl="5" w:tplc="0422001B">
+      <w:start w:val="1"/>
+      <w:numFmt w:val="lowerRoman"/>
+      <w:lvlText w:val="%6."/>
+      <w:lvlJc w:val="right"/>
+      <w:pPr>
+        <w:ind w:left="4320" w:hanging="180"/>
+      </w:pPr>
+    </w:lvl>
+    <w:lvl w:ilvl="6" w:tplc="0422000F">
+      <w:start w:val="1"/>
+      <w:numFmt w:val="decimal"/>
+      <w:lvlText w:val="%7."/>
+      <w:lvlJc w:val="left"/>
+      <w:pPr>
+        <w:ind w:left="5040" w:hanging="360"/>
+      </w:pPr>
+    </w:lvl>
+    <w:lvl w:ilvl="7" w:tplc="04220019">
+      <w:start w:val="1"/>
+      <w:numFmt w:val="lowerLetter"/>
+      <w:lvlText w:val="%8."/>
+      <w:lvlJc w:val="left"/>
+      <w:pPr>
+        <w:ind w:left="5760" w:hanging="360"/>
+      </w:pPr>
+    </w:lvl>
+    <w:lvl w:ilvl="8" w:tplc="0422001B">
+      <w:start w:val="1"/>
+      <w:numFmt w:val="lowerRoman"/>
+      <w:lvlText w:val="%9."/>
+      <w:lvlJc w:val="right"/>
+      <w:pPr>
+        <w:ind w:left="6480" w:hanging="180"/>
+      </w:pPr>
+    </w:lvl>
+  </w:abstractNum>
   <w:num w:numId="1" w16cid:durableId="155607217">
     <w:abstractNumId w:val="0"/>
   </w:num>
   <w:num w:numId="2" w16cid:durableId="1606112376">
     <w:abstractNumId w:val="1"/>
+  </w:num>
+  <w:num w:numId="3" w16cid:durableId="291519208">
+    <w:abstractNumId w:val="2"/>
+    <w:lvlOverride w:ilvl="0">
+      <w:startOverride w:val="1"/>
+    </w:lvlOverride>
+    <w:lvlOverride w:ilvl="1">
+      <w:startOverride w:val="1"/>
+    </w:lvlOverride>
+    <w:lvlOverride w:ilvl="2">
+      <w:startOverride w:val="1"/>
+    </w:lvlOverride>
+    <w:lvlOverride w:ilvl="3">
+      <w:startOverride w:val="1"/>
+    </w:lvlOverride>
+    <w:lvlOverride w:ilvl="4">
+      <w:startOverride w:val="1"/>
+    </w:lvlOverride>
+    <w:lvlOverride w:ilvl="5">
+      <w:startOverride w:val="1"/>
+    </w:lvlOverride>
+    <w:lvlOverride w:ilvl="6">
+      <w:startOverride w:val="1"/>
+    </w:lvlOverride>
+    <w:lvlOverride w:ilvl="7">
+      <w:startOverride w:val="1"/>
+    </w:lvlOverride>
+    <w:lvlOverride w:ilvl="8">
+      <w:startOverride w:val="1"/>
+    </w:lvlOverride>
   </w:num>
 </w:numbering>
 </file>
@@ -2709,6 +2907,7 @@
   <w:style w:type="character" w:default="1" w:styleId="a0">
     <w:name w:val="Default Paragraph Font"/>
     <w:uiPriority w:val="1"/>
+    <w:semiHidden/>
     <w:unhideWhenUsed/>
   </w:style>
   <w:style w:type="table" w:default="1" w:styleId="a1">

</xml_diff>